<commit_message>
Changes made during skype session 4.26
</commit_message>
<xml_diff>
--- a/Instructions for Custom API.docx
+++ b/Instructions for Custom API.docx
@@ -85,13 +85,7 @@
     </w:p>
     <w:p>
       <w:r>
-        <w:t xml:space="preserve">This </w:t>
-      </w:r>
-      <w:r>
-        <w:t>is the primary class to be used for creating user-defined functions. This class</w:t>
-      </w:r>
-      <w:r>
-        <w:t xml:space="preserve"> is roughly divided into three sections: </w:t>
+        <w:t xml:space="preserve">This is the primary class to be used for creating user-defined functions. This class is roughly divided into three sections: </w:t>
       </w:r>
     </w:p>
     <w:p>
@@ -111,19 +105,7 @@
         <w:pStyle w:val="ListParagraph"/>
       </w:pPr>
       <w:r>
-        <w:t>These functions occur under the heading “Begin utility methods”, towards the end of the above-referenced file.</w:t>
-      </w:r>
-      <w:r>
-        <w:t xml:space="preserve"> These are </w:t>
-      </w:r>
-      <w:r>
-        <w:t xml:space="preserve">(mostly) private </w:t>
-      </w:r>
-      <w:r>
-        <w:t xml:space="preserve">utility methods, </w:t>
-      </w:r>
-      <w:r>
-        <w:t xml:space="preserve">which you may use as helpers in creating your custom functions. Note that utility methods can also be treated as normal custom methods (see section b below) and may be displayed in the GUI if you wish, but </w:t>
+        <w:t xml:space="preserve">These functions occur under the heading “Begin utility methods”, towards the end of the above-referenced file. These are (mostly) private utility methods, which you may use as helpers in creating your custom functions. Note that utility methods can also be treated as normal custom methods (see section b below) and may be displayed in the GUI if you wish, but </w:t>
       </w:r>
       <w:r>
         <w:t xml:space="preserve">caution should be taken </w:t>
@@ -155,22 +137,7 @@
         <w:t>i</w:t>
       </w:r>
       <w:r>
-        <w:t>t is not recommended</w:t>
-      </w:r>
-      <w:r>
-        <w:t xml:space="preserve"> </w:t>
-      </w:r>
-      <w:r>
-        <w:t>that the end user modify classes outside of th</w:t>
-      </w:r>
-      <w:r>
-        <w:t>e</w:t>
-      </w:r>
-      <w:r>
-        <w:t xml:space="preserve"> </w:t>
-      </w:r>
-      <w:r>
-        <w:t>/</w:t>
+        <w:t>t is not recommended that the end user modify classes outside of the /</w:t>
       </w:r>
       <w:proofErr w:type="spellStart"/>
       <w:r>
@@ -254,13 +221,7 @@
         <w:pStyle w:val="ListParagraph"/>
       </w:pPr>
       <w:r>
-        <w:t xml:space="preserve">These functions occur under the heading “Begin </w:t>
-      </w:r>
-      <w:r>
-        <w:t>custom</w:t>
-      </w:r>
-      <w:r>
-        <w:t xml:space="preserve"> methods”</w:t>
+        <w:t>These functions occur under the heading “Begin custom methods”</w:t>
       </w:r>
       <w:r>
         <w:t xml:space="preserve">. These should be public, and the end user may create / modify functions for computational compositions / experimentation. A few custom methods have been created here for demonstrative purposes. For simplicity and consistency, right now every custom function should take in zero or more parameters of type </w:t>
@@ -271,10 +232,7 @@
       </w:r>
       <w:proofErr w:type="spellEnd"/>
       <w:r>
-        <w:t xml:space="preserve"> only. Caution: when creating custom methods here, you </w:t>
-      </w:r>
-      <w:r>
-        <w:t xml:space="preserve">should </w:t>
+        <w:t xml:space="preserve"> only. Caution: when creating custom methods here, you should </w:t>
       </w:r>
       <w:r>
         <w:t xml:space="preserve">take care </w:t>
@@ -286,10 +244,7 @@
         <w:t xml:space="preserve">to </w:t>
       </w:r>
       <w:r>
-        <w:t xml:space="preserve">invoke methods from classes other than those in </w:t>
-      </w:r>
-      <w:r>
-        <w:t>the package /</w:t>
+        <w:t>invoke methods from classes other than those in the package /</w:t>
       </w:r>
       <w:proofErr w:type="spellStart"/>
       <w:r>
@@ -297,16 +252,7 @@
       </w:r>
       <w:proofErr w:type="spellEnd"/>
       <w:r>
-        <w:t>/,</w:t>
-      </w:r>
-      <w:r>
-        <w:t xml:space="preserve"> as </w:t>
-      </w:r>
-      <w:r>
-        <w:t>doing so</w:t>
-      </w:r>
-      <w:r>
-        <w:t xml:space="preserve"> may result in unexpected behavior.</w:t>
+        <w:t>/, as doing so may result in unexpected behavior.</w:t>
       </w:r>
       <w:r>
         <w:t xml:space="preserve"> If you MUST invoke methods from outside classes, consider writing a utility function instead and making it private.</w:t>
@@ -364,19 +310,7 @@
         <w:pStyle w:val="ListParagraph"/>
       </w:pPr>
       <w:r>
-        <w:t xml:space="preserve">Look for “Begin custom template” section towards the top of the class. </w:t>
-      </w:r>
-      <w:r>
-        <w:t xml:space="preserve">Here, </w:t>
-      </w:r>
-      <w:r>
-        <w:t>you</w:t>
-      </w:r>
-      <w:r>
-        <w:t xml:space="preserve"> may </w:t>
-      </w:r>
-      <w:r>
-        <w:t>create</w:t>
+        <w:t>Look for “Begin custom template” section towards the top of the class. Here, you may create</w:t>
       </w:r>
       <w:r>
         <w:t xml:space="preserve"> (mostly copy/paste)</w:t>
@@ -2708,21 +2642,7 @@
           <w:rFonts w:cstheme="minorHAnsi"/>
           <w:color w:val="000000"/>
         </w:rPr>
-        <w:t xml:space="preserve">, </w:t>
-      </w:r>
-      <w:r>
-        <w:rPr>
-          <w:rFonts w:cstheme="minorHAnsi"/>
-          <w:color w:val="000000"/>
-        </w:rPr>
-        <w:t>without having to restart the program</w:t>
-      </w:r>
-      <w:r>
-        <w:rPr>
-          <w:rFonts w:cstheme="minorHAnsi"/>
-          <w:color w:val="000000"/>
-        </w:rPr>
-        <w:t xml:space="preserve">. Once you do, any new </w:t>
+        <w:t xml:space="preserve">, without having to restart the program. Once you do, any new </w:t>
       </w:r>
       <w:r>
         <w:rPr>
@@ -2844,14 +2764,7 @@
           <w:rFonts w:cstheme="minorHAnsi"/>
           <w:color w:val="000000"/>
         </w:rPr>
-        <w:t xml:space="preserve">. </w:t>
-      </w:r>
-      <w:r>
-        <w:rPr>
-          <w:rFonts w:cstheme="minorHAnsi"/>
-          <w:color w:val="000000"/>
-        </w:rPr>
-        <w:t>Right now, however, the /</w:t>
+        <w:t>. Right now, however, the /</w:t>
       </w:r>
       <w:proofErr w:type="spellStart"/>
       <w:r>
@@ -2883,14 +2796,7 @@
           <w:rFonts w:cstheme="minorHAnsi"/>
           <w:color w:val="000000"/>
         </w:rPr>
-        <w:t xml:space="preserve"> class contains thousands of different colors</w:t>
-      </w:r>
-      <w:r>
-        <w:rPr>
-          <w:rFonts w:cstheme="minorHAnsi"/>
-          <w:color w:val="000000"/>
-        </w:rPr>
-        <w:t>.</w:t>
+        <w:t xml:space="preserve"> class contains thousands of different colors.</w:t>
       </w:r>
     </w:p>
     <w:p>

</xml_diff>